<commit_message>
TS Baraha Docs 27/10/2019
</commit_message>
<xml_diff>
--- a/saMhitA/02/TS 2 Baraha.docx
+++ b/saMhitA/02/TS 2 Baraha.docx
@@ -255,7 +255,19 @@
           <w:szCs w:val="36"/>
           <w:lang w:bidi="hi-IN"/>
         </w:rPr>
-        <w:t xml:space="preserve"> ushmAn codes s, S, Sha (saraswati, Sankar, puShpam)</w:t>
+        <w:t xml:space="preserve"> ushmAn codes s, S, Sha </w:t>
+      </w:r>
+      <w:bookmarkStart w:id="0" w:name="_GoBack"/>
+      <w:bookmarkEnd w:id="0"/>
+      <w:r>
+        <w:rPr>
+          <w:rFonts w:ascii="Arial" w:hAnsi="Arial" w:cs="Arial"/>
+          <w:color w:val="000000"/>
+          <w:sz w:val="36"/>
+          <w:szCs w:val="36"/>
+          <w:lang w:bidi="hi-IN"/>
+        </w:rPr>
+        <w:t>(saraswati, Sankar, puShpam)</w:t>
       </w:r>
     </w:p>
     <w:p>
@@ -44529,8 +44541,6 @@
           <w:lang w:bidi="hi-IN"/>
         </w:rPr>
       </w:pPr>
-      <w:bookmarkStart w:id="0" w:name="_GoBack"/>
-      <w:bookmarkEnd w:id="0"/>
     </w:p>
     <w:p>
       <w:pPr>
@@ -45156,7 +45166,7 @@
         <w:sz w:val="28"/>
         <w:szCs w:val="28"/>
       </w:rPr>
-      <w:t>20</w:t>
+      <w:t>4</w:t>
     </w:r>
     <w:r>
       <w:rPr>
@@ -45322,7 +45332,7 @@
         <w:sz w:val="28"/>
         <w:szCs w:val="28"/>
       </w:rPr>
-      <w:t>19</w:t>
+      <w:t>5</w:t>
     </w:r>
     <w:r>
       <w:rPr>
@@ -45654,7 +45664,27 @@
         <w:sz w:val="24"/>
         <w:szCs w:val="24"/>
       </w:rPr>
-      <w:t>TS 1 Baraha Co</w:t>
+      <w:t xml:space="preserve">TS </w:t>
+    </w:r>
+    <w:r>
+      <w:rPr>
+        <w:rFonts w:ascii="Arial" w:hAnsi="Arial" w:cs="Arial"/>
+        <w:b/>
+        <w:bCs/>
+        <w:sz w:val="24"/>
+        <w:szCs w:val="24"/>
+      </w:rPr>
+      <w:t>2</w:t>
+    </w:r>
+    <w:r>
+      <w:rPr>
+        <w:rFonts w:ascii="Arial" w:hAnsi="Arial" w:cs="Arial"/>
+        <w:b/>
+        <w:bCs/>
+        <w:sz w:val="24"/>
+        <w:szCs w:val="24"/>
+      </w:rPr>
+      <w:t xml:space="preserve"> Baraha Co</w:t>
     </w:r>
     <w:r>
       <w:rPr>
@@ -45688,7 +45718,27 @@
         <w:sz w:val="24"/>
         <w:szCs w:val="24"/>
       </w:rPr>
-      <w:t>TS 1 Baraha Co</w:t>
+      <w:t xml:space="preserve">TS </w:t>
+    </w:r>
+    <w:r>
+      <w:rPr>
+        <w:rFonts w:ascii="Arial" w:hAnsi="Arial" w:cs="Arial"/>
+        <w:b/>
+        <w:bCs/>
+        <w:sz w:val="24"/>
+        <w:szCs w:val="24"/>
+      </w:rPr>
+      <w:t>2</w:t>
+    </w:r>
+    <w:r>
+      <w:rPr>
+        <w:rFonts w:ascii="Arial" w:hAnsi="Arial" w:cs="Arial"/>
+        <w:b/>
+        <w:bCs/>
+        <w:sz w:val="24"/>
+        <w:szCs w:val="24"/>
+      </w:rPr>
+      <w:t xml:space="preserve"> Baraha Co</w:t>
     </w:r>
     <w:r>
       <w:rPr>

</xml_diff>

<commit_message>
Shanti Japam plus other editing 24/12/2019
</commit_message>
<xml_diff>
--- a/saMhitA/02/TS 2 Baraha.docx
+++ b/saMhitA/02/TS 2 Baraha.docx
@@ -321,8 +321,6 @@
         </w:rPr>
         <w:br/>
       </w:r>
-      <w:bookmarkStart w:id="0" w:name="_GoBack"/>
-      <w:bookmarkEnd w:id="0"/>
       <w:r>
         <w:rPr>
           <w:rFonts w:ascii="Arial" w:hAnsi="Arial" w:cs="Arial"/>
@@ -19317,7 +19315,29 @@
           <w:szCs w:val="36"/>
           <w:lang w:bidi="hi-IN"/>
         </w:rPr>
-        <w:t>yA vA#mindrAvaruNA yataqvyA# taqnUstayEqmama(gm) ha#sO mu~jcataqM ~MyA vA#mindrA varuNA sahaqsyA# rakShaqsyA# tEjaqsyA# taqnUstayEq mama(gm) ha#sO mu~jcataqM ~MyO vA#mindrA varuNA vaqgnau srAmaqstaM ~MvA# mEq tEnA va#yajEqyO vA#mindrA varuNA dviqpAthsu# paqSuShuq catu#ShpAthsu gOqShThE gRuqhEShvaqP^^svOSha#dhIShuq vanaqspati#Shu srAmaqstaM ~MvA# mEq tEnAva# yajaq indrOq vA EqtasyE$ - [  ]  48</w:t>
+        <w:t>yA vA#mindrAvaruNA yataqvyA# taqnUstayEqmama(gm) ha#sO mu~jcataqM ~MyA vA#mindrA varuNA sahaqsyA# rakShaqsyA# tEjaqsyA# taqnUstayEq mama(gm) ha#sO mu~jcataqM ~MyO vA#mindrA varuNA vaqgnau srAmaqstaM ~MvA# mEq tEnA va#yajEqyO vA#mindrA varuNA dviqpAthsu# paqSuShuq catu#ShpAthsu gOqShThE gRuqhEShvaqP^^svOSha#dhIShuq vanaqspati#Shu</w:t>
+      </w:r>
+      <w:r>
+        <w:rPr>
+          <w:rFonts w:ascii="Arial" w:hAnsi="Arial" w:cs="Arial"/>
+          <w:color w:val="000000"/>
+          <w:sz w:val="36"/>
+          <w:szCs w:val="36"/>
+          <w:lang w:bidi="hi-IN"/>
+        </w:rPr>
+        <w:t>q</w:t>
+      </w:r>
+      <w:bookmarkStart w:id="0" w:name="_GoBack"/>
+      <w:bookmarkEnd w:id="0"/>
+      <w:r>
+        <w:rPr>
+          <w:rFonts w:ascii="Arial" w:hAnsi="Arial" w:cs="Arial"/>
+          <w:color w:val="000000"/>
+          <w:sz w:val="36"/>
+          <w:szCs w:val="36"/>
+          <w:lang w:bidi="hi-IN"/>
+        </w:rPr>
+        <w:t xml:space="preserve"> srAmaqstaM ~MvA# mEq tEnAva# yajaq indrOq vA EqtasyE$ - [  ]  48</w:t>
       </w:r>
     </w:p>
     <w:p>
@@ -45176,7 +45196,7 @@
         <w:sz w:val="28"/>
         <w:szCs w:val="28"/>
       </w:rPr>
-      <w:t>20</w:t>
+      <w:t>82</w:t>
     </w:r>
     <w:r>
       <w:rPr>
@@ -45342,7 +45362,7 @@
         <w:sz w:val="28"/>
         <w:szCs w:val="28"/>
       </w:rPr>
-      <w:t>21</w:t>
+      <w:t>81</w:t>
     </w:r>
     <w:r>
       <w:rPr>

</xml_diff>